<commit_message>
updating Infancy case study with new COSIVINA simulator
</commit_message>
<xml_diff>
--- a/Spencer_Infancy_2022/Documentation.docx
+++ b/Spencer_Infancy_2022/Documentation.docx
@@ -57,7 +57,10 @@
         </w:numPr>
       </w:pPr>
       <w:r>
-        <w:t>IOWA_Sims2018_3.m: the simulator – see notes in file for details</w:t>
+        <w:t>runIOWA_BAM_2022.m</w:t>
+      </w:r>
+      <w:r>
+        <w:t>: the simulator – see notes in file for details</w:t>
       </w:r>
     </w:p>
     <w:p>
@@ -69,10 +72,16 @@
         </w:numPr>
       </w:pPr>
       <w:r>
-        <w:t>Sims2020_12020-06-13-T135211.mat</w:t>
-      </w:r>
-      <w:r>
-        <w:t xml:space="preserve">: the </w:t>
+        <w:t>Sims1_2022-04-07-T134046.mat</w:t>
+      </w:r>
+      <w:r>
+        <w:t>:</w:t>
+      </w:r>
+      <w:r>
+        <w:t xml:space="preserve"> replication of</w:t>
+      </w:r>
+      <w:r>
+        <w:t xml:space="preserve"> the </w:t>
       </w:r>
       <w:proofErr w:type="gramStart"/>
       <w:r>
@@ -105,30 +114,115 @@
         <w:t>To run the simulator</w:t>
       </w:r>
       <w:r>
-        <w:t xml:space="preserve">, run the file IOWA_Sims2018_3.m in </w:t>
+        <w:t xml:space="preserve">, </w:t>
+      </w:r>
+      <w:r>
+        <w:t xml:space="preserve">download COSIVINA from </w:t>
       </w:r>
       <w:proofErr w:type="spellStart"/>
       <w:r>
+        <w:t>github</w:t>
+      </w:r>
+      <w:proofErr w:type="spellEnd"/>
+      <w:r>
+        <w:t>.</w:t>
+      </w:r>
+    </w:p>
+    <w:p>
+      <w:r>
+        <w:t xml:space="preserve">Then link COSIVINA to your </w:t>
+      </w:r>
+      <w:proofErr w:type="spellStart"/>
+      <w:r>
         <w:t>matlab</w:t>
       </w:r>
       <w:proofErr w:type="spellEnd"/>
       <w:r>
+        <w:t xml:space="preserve"> environment by running ‘</w:t>
+      </w:r>
+      <w:proofErr w:type="spellStart"/>
+      <w:r>
+        <w:t>setpath.m</w:t>
+      </w:r>
+      <w:proofErr w:type="spellEnd"/>
+      <w:r>
+        <w:t>’.</w:t>
+      </w:r>
+    </w:p>
+    <w:p>
+      <w:r>
+        <w:t xml:space="preserve">Then </w:t>
+      </w:r>
+      <w:r>
+        <w:t xml:space="preserve">run </w:t>
+      </w:r>
+      <w:r>
+        <w:t xml:space="preserve">the file </w:t>
+      </w:r>
+      <w:r>
+        <w:t>runIOWA_BAM_2022.m</w:t>
+      </w:r>
+      <w:r>
+        <w:t xml:space="preserve"> </w:t>
+      </w:r>
+      <w:r>
+        <w:t xml:space="preserve">in </w:t>
+      </w:r>
+      <w:proofErr w:type="spellStart"/>
+      <w:r>
+        <w:t>matlab</w:t>
+      </w:r>
+      <w:proofErr w:type="spellEnd"/>
+      <w:r>
         <w:t>.</w:t>
       </w:r>
     </w:p>
     <w:p/>
     <w:p>
       <w:r>
-        <w:t>It is setup to run 1</w:t>
-      </w:r>
-      <w:r>
-        <w:t xml:space="preserve"> iteration of the 4 conditions listed on line 64 for a 10mo infant (see line 65). If everything is working, you should see a video of the model in action as it runs. </w:t>
+        <w:t>The BAM file</w:t>
+      </w:r>
+      <w:r>
+        <w:t xml:space="preserve"> is setup to run 1</w:t>
+      </w:r>
+      <w:r>
+        <w:t xml:space="preserve"> iteration of the </w:t>
+      </w:r>
+      <w:r>
+        <w:t>10</w:t>
+      </w:r>
+      <w:r>
+        <w:t xml:space="preserve"> conditions listed on line </w:t>
+      </w:r>
+      <w:r>
+        <w:t>171</w:t>
+      </w:r>
+      <w:r>
+        <w:t xml:space="preserve"> for a 10mo infant (see line </w:t>
+      </w:r>
+      <w:r>
+        <w:t>172</w:t>
+      </w:r>
+      <w:r>
+        <w:t xml:space="preserve">). If everything is working, you should see a video of the model in action as it runs. </w:t>
       </w:r>
     </w:p>
     <w:p/>
     <w:p>
       <w:r>
-        <w:t>To run different conditions or ages, just change lines 64 and 65.</w:t>
+        <w:t>To run different conditions or ages, just change lines</w:t>
+      </w:r>
+      <w:r>
+        <w:t xml:space="preserve"> 171</w:t>
+      </w:r>
+      <w:r>
+        <w:t xml:space="preserve"> and </w:t>
+      </w:r>
+      <w:r>
+        <w:t>172</w:t>
+      </w:r>
+      <w:r>
+        <w:t>.</w:t>
       </w:r>
     </w:p>
     <w:p/>
@@ -141,7 +235,25 @@
         <w:t>To run a batch of sims</w:t>
       </w:r>
       <w:r>
-        <w:t xml:space="preserve">, turn off the flag on line 56 (i.e., change the 1 to a 0). The model runs </w:t>
+        <w:t xml:space="preserve">, </w:t>
+      </w:r>
+      <w:r>
+        <w:t xml:space="preserve">set the </w:t>
+      </w:r>
+      <w:r>
+        <w:t>‘</w:t>
+      </w:r>
+      <w:r>
+        <w:t>mode</w:t>
+      </w:r>
+      <w:r>
+        <w:t>’</w:t>
+      </w:r>
+      <w:r>
+        <w:t xml:space="preserve"> on line 22 to 2</w:t>
+      </w:r>
+      <w:r>
+        <w:t xml:space="preserve">. The model runs </w:t>
       </w:r>
       <w:proofErr w:type="gramStart"/>
       <w:r>
@@ -183,13 +295,52 @@
       </w:r>
       <w:proofErr w:type="spellEnd"/>
       <w:r>
-        <w:t xml:space="preserve"> (see line 522) and comment out the for statement on line 521.</w:t>
+        <w:t xml:space="preserve"> (see line </w:t>
+      </w:r>
+      <w:r>
+        <w:t>452</w:t>
+      </w:r>
+      <w:r>
+        <w:t xml:space="preserve">) and comment out </w:t>
+      </w:r>
+      <w:proofErr w:type="gramStart"/>
+      <w:r>
+        <w:t>the for</w:t>
+      </w:r>
+      <w:proofErr w:type="gramEnd"/>
+      <w:r>
+        <w:t xml:space="preserve"> statement on line </w:t>
+      </w:r>
+      <w:r>
+        <w:t>451</w:t>
+      </w:r>
+      <w:r>
+        <w:t>.</w:t>
       </w:r>
     </w:p>
     <w:p/>
     <w:p>
       <w:r>
-        <w:t>If you are running on a PC, you can also plot the data when done – see flags on line 39 and 40.</w:t>
+        <w:t xml:space="preserve">If you are running on a PC, you can also plot the data when done – see </w:t>
+      </w:r>
+      <w:r>
+        <w:t>‘</w:t>
+      </w:r>
+      <w:proofErr w:type="spellStart"/>
+      <w:r>
+        <w:t>plotLatencies</w:t>
+      </w:r>
+      <w:proofErr w:type="spellEnd"/>
+      <w:r>
+        <w:t>’ flag and ‘</w:t>
+      </w:r>
+      <w:proofErr w:type="spellStart"/>
+      <w:r>
+        <w:t>plotErrorRates</w:t>
+      </w:r>
+      <w:proofErr w:type="spellEnd"/>
+      <w:r>
+        <w:t>’ flag.</w:t>
       </w:r>
     </w:p>
     <w:p/>
@@ -515,10 +666,10 @@
       </w:rPr>
     </w:lvl>
   </w:abstractNum>
-  <w:num w:numId="1">
+  <w:num w:numId="1" w16cid:durableId="1476750738">
     <w:abstractNumId w:val="1"/>
   </w:num>
-  <w:num w:numId="2">
+  <w:num w:numId="2" w16cid:durableId="1479149845">
     <w:abstractNumId w:val="0"/>
   </w:num>
 </w:numbering>

</xml_diff>